<commit_message>
There is a little change in the task 3 report
</commit_message>
<xml_diff>
--- a/Task 3 Report.docx
+++ b/Task 3 Report.docx
@@ -6434,16 +6434,8 @@
         <w:rPr>
           <w:rFonts w:ascii="Times New Roman" w:hAnsi="Times New Roman" w:cs="Times New Roman"/>
         </w:rPr>
-        <w:t xml:space="preserve"> 138 </w:t>
-      </w:r>
-      <w:proofErr w:type="gramStart"/>
-      <w:r>
-        <w:rPr>
-          <w:rFonts w:ascii="Times New Roman" w:hAnsi="Times New Roman" w:cs="Times New Roman"/>
-        </w:rPr>
-        <w:t>lower</w:t>
-      </w:r>
-      <w:proofErr w:type="gramEnd"/>
+        <w:t xml:space="preserve"> 138 lower</w:t>
+      </w:r>
       <w:r>
         <w:rPr>
           <w:rFonts w:ascii="Times New Roman" w:hAnsi="Times New Roman" w:cs="Times New Roman"/>
@@ -6490,7 +6482,7 @@
         <w:rPr>
           <w:rFonts w:ascii="Times New Roman" w:hAnsi="Times New Roman" w:cs="Times New Roman"/>
         </w:rPr>
-        <w:t>reflect that the putting the minus cost area nearby the original path can probably help us get the minimum cost.</w:t>
+        <w:t>reflect that the putting the minus cost area nearby the original path probably help us get the minimum cost.</w:t>
       </w:r>
     </w:p>
     <w:p>
@@ -6502,6 +6494,76 @@
           <w:rFonts w:ascii="Times New Roman" w:hAnsi="Times New Roman" w:cs="Times New Roman"/>
         </w:rPr>
       </w:pPr>
+      <w:r>
+        <w:rPr>
+          <w:rFonts w:ascii="Times New Roman" w:hAnsi="Times New Roman" w:cs="Times New Roman" w:hint="eastAsia"/>
+        </w:rPr>
+        <w:t>I</w:t>
+      </w:r>
+      <w:r>
+        <w:rPr>
+          <w:rFonts w:ascii="Times New Roman" w:hAnsi="Times New Roman" w:cs="Times New Roman"/>
+        </w:rPr>
+        <w:t>n part chart 3, one of the results records the minimum cost, 264.043. In order to get the greater reduction on cost, we design part 7.2.4 to find out the potential result by setting the minus cost area nearby the minimum cost location 4 in chart 3.</w:t>
+      </w:r>
+    </w:p>
+    <w:p>
+      <w:pPr>
+        <w:spacing w:beforeLines="30" w:before="108" w:afterLines="30" w:after="108"/>
+        <w:ind w:firstLineChars="200" w:firstLine="480"/>
+        <w:jc w:val="both"/>
+        <w:rPr>
+          <w:rFonts w:ascii="Times New Roman" w:hAnsi="Times New Roman" w:cs="Times New Roman" w:hint="eastAsia"/>
+        </w:rPr>
+      </w:pPr>
+      <w:r>
+        <w:rPr>
+          <w:rFonts w:ascii="Times New Roman" w:hAnsi="Times New Roman" w:cs="Times New Roman" w:hint="eastAsia"/>
+        </w:rPr>
+        <w:t>N</w:t>
+      </w:r>
+      <w:r>
+        <w:rPr>
+          <w:rFonts w:ascii="Times New Roman" w:hAnsi="Times New Roman" w:cs="Times New Roman"/>
+        </w:rPr>
+        <w:t xml:space="preserve">evertheless, the result in part 7.2.4 is too small after conducted the part 7.2.4. In chart 4 in part 7.2.4, the biggest result is 320.375, another three data are lower </w:t>
+      </w:r>
+      <w:r>
+        <w:rPr>
+          <w:rFonts w:ascii="Times New Roman" w:hAnsi="Times New Roman" w:cs="Times New Roman"/>
+        </w:rPr>
+        <w:t>than 10. We think the data in chart 4</w:t>
+      </w:r>
+      <w:r>
+        <w:rPr>
+          <w:rFonts w:ascii="Times New Roman" w:hAnsi="Times New Roman" w:cs="Times New Roman"/>
+        </w:rPr>
+        <w:t xml:space="preserve"> </w:t>
+      </w:r>
+      <w:r>
+        <w:rPr>
+          <w:rFonts w:ascii="Times New Roman" w:hAnsi="Times New Roman" w:cs="Times New Roman"/>
+        </w:rPr>
+        <w:t xml:space="preserve">is not suitable for the reality situation because some of the results reflect a near zero cost. </w:t>
+      </w:r>
+      <w:r>
+        <w:rPr>
+          <w:rFonts w:ascii="Times New Roman" w:hAnsi="Times New Roman" w:cs="Times New Roman"/>
+        </w:rPr>
+        <w:t>So, it is reasonable that the data in chart 4 need to be analyzed to get more certain and accurate result.</w:t>
+      </w:r>
+      <w:r>
+        <w:rPr>
+          <w:rFonts w:ascii="Times New Roman" w:hAnsi="Times New Roman" w:cs="Times New Roman" w:hint="eastAsia"/>
+        </w:rPr>
+        <w:t xml:space="preserve"> </w:t>
+      </w:r>
+      <w:r>
+        <w:rPr>
+          <w:rFonts w:ascii="Times New Roman" w:hAnsi="Times New Roman" w:cs="Times New Roman"/>
+        </w:rPr>
+        <w:t>After that, choosing the result from the other charts instead of chart 4 may be needed.</w:t>
+      </w:r>
     </w:p>
     <w:p>
       <w:pPr>
@@ -6537,21 +6599,7 @@
         <w:rPr>
           <w:rFonts w:ascii="Times New Roman" w:hAnsi="Times New Roman" w:cs="Times New Roman"/>
         </w:rPr>
-        <w:t xml:space="preserve">Although the minimum cost observed on the above charts is 19 produced in location 2 in part 7.2.4, it could not be considered as the best location to put the minus area. It may be an error data generated by the a-star </w:t>
-      </w:r>
-      <w:proofErr w:type="spellStart"/>
-      <w:r>
-        <w:rPr>
-          <w:rFonts w:ascii="Times New Roman" w:hAnsi="Times New Roman" w:cs="Times New Roman"/>
-        </w:rPr>
-        <w:t>programme</w:t>
-      </w:r>
-      <w:proofErr w:type="spellEnd"/>
-      <w:r>
-        <w:rPr>
-          <w:rFonts w:ascii="Times New Roman" w:hAnsi="Times New Roman" w:cs="Times New Roman"/>
-        </w:rPr>
-        <w:t>, because the cost should not be that small. After having a discussion, we have our explanation of why the data in part 7.2.4 is considered as error.</w:t>
+        <w:t>Although the minimum cost observed on the above charts is 19 produced in location 2 in part 7.2.4, it could not be considered as the best location to put the minus area. It may be an error data generated by the a-star programme, because the cost should not be that small. After having a discussion, we have our explanation of why the data in part 7.2.4 is considered as error.</w:t>
       </w:r>
     </w:p>
     <w:p>
@@ -7024,7 +7072,14 @@
         <w:rPr>
           <w:rFonts w:ascii="Times New Roman" w:hAnsi="Times New Roman" w:cs="Times New Roman"/>
         </w:rPr>
-        <w:t xml:space="preserve"> uncertainty</w:t>
+        <w:t xml:space="preserve"> </w:t>
+      </w:r>
+      <w:r>
+        <w:rPr>
+          <w:rFonts w:ascii="Times New Roman" w:hAnsi="Times New Roman" w:cs="Times New Roman"/>
+        </w:rPr>
+        <w:lastRenderedPageBreak/>
+        <w:t>uncertainty</w:t>
       </w:r>
       <w:r>
         <w:rPr>
@@ -7134,7 +7189,6 @@
         <w:rPr>
           <w:rFonts w:ascii="Times New Roman" w:hAnsi="Times New Roman" w:cs="Times New Roman"/>
         </w:rPr>
-        <w:lastRenderedPageBreak/>
         <w:t>For the first reason, the chosen result utilizes the shortest distance belong to original path. As the original path c</w:t>
       </w:r>
       <w:r>
@@ -7149,19 +7203,11 @@
         </w:rPr>
         <w:t xml:space="preserve">the </w:t>
       </w:r>
-      <w:proofErr w:type="spellStart"/>
-      <w:r>
-        <w:rPr>
-          <w:rFonts w:ascii="Times New Roman" w:hAnsi="Times New Roman" w:cs="Times New Roman"/>
-        </w:rPr>
-        <w:t>programme</w:t>
-      </w:r>
-      <w:proofErr w:type="spellEnd"/>
-      <w:r>
-        <w:rPr>
-          <w:rFonts w:ascii="Times New Roman" w:hAnsi="Times New Roman" w:cs="Times New Roman"/>
-        </w:rPr>
-        <w:t xml:space="preserve"> has the shortest travel distance, so we can utilize this characteristic to</w:t>
+      <w:r>
+        <w:rPr>
+          <w:rFonts w:ascii="Times New Roman" w:hAnsi="Times New Roman" w:cs="Times New Roman"/>
+        </w:rPr>
+        <w:t>programme has the shortest travel distance, so we can utilize this characteristic to</w:t>
       </w:r>
       <w:r>
         <w:rPr>
@@ -8157,6 +8203,12 @@
           <w:rFonts w:ascii="Times New Roman" w:hAnsi="Times New Roman" w:cs="Times New Roman"/>
         </w:rPr>
         <w:t xml:space="preserve"> </w:t>
+      </w:r>
+      <w:r>
+        <w:rPr>
+          <w:rFonts w:ascii="Times New Roman" w:hAnsi="Times New Roman" w:cs="Times New Roman"/>
+        </w:rPr>
+        <w:t>there are two main factors including the total travel distance remains no change and the fuel cost is eliminated by the cost reduction. Consequently, we think the result in the location 5 in chart 1 in part 7.2.1 is our answer in task 3. Yet, we agrees that the programme needs to be improved to get more accurate and certain answer.</w:t>
       </w:r>
     </w:p>
     <w:p>

</xml_diff>